<commit_message>
DLogger aanpassingen nav. docker-stap
</commit_message>
<xml_diff>
--- a/doc/DLogger/DLogger.docx
+++ b/doc/DLogger/DLogger.docx
@@ -1,14 +1,16 @@
 
 <file path=word/document.xml><?xml version="1.0" encoding="utf-8"?>
-<w:document xmlns:wpc="http://schemas.microsoft.com/office/word/2010/wordprocessingCanvas" xmlns:cx="http://schemas.microsoft.com/office/drawing/2014/chartex" xmlns:cx1="http://schemas.microsoft.com/office/drawing/2015/9/8/chartex" xmlns:cx2="http://schemas.microsoft.com/office/drawing/2015/10/21/chartex" xmlns:cx3="http://schemas.microsoft.com/office/drawing/2016/5/9/chartex" xmlns:cx4="http://schemas.microsoft.com/office/drawing/2016/5/10/chartex" xmlns:cx5="http://schemas.microsoft.com/office/drawing/2016/5/11/chartex" xmlns:cx6="http://schemas.microsoft.com/office/drawing/2016/5/12/chartex" xmlns:cx7="http://schemas.microsoft.com/office/drawing/2016/5/13/chartex" xmlns:cx8="http://schemas.microsoft.com/office/drawing/2016/5/14/chartex" xmlns:mc="http://schemas.openxmlformats.org/markup-compatibility/2006" xmlns:aink="http://schemas.microsoft.com/office/drawing/2016/ink" xmlns:am3d="http://schemas.microsoft.com/office/drawing/2017/model3d" xmlns:o="urn:schemas-microsoft-com:office:office" xmlns:r="http://schemas.openxmlformats.org/officeDocument/2006/relationships" xmlns:m="http://schemas.openxmlformats.org/officeDocument/2006/math" xmlns:v="urn:schemas-microsoft-com:vml" xmlns:wp14="http://schemas.microsoft.com/office/word/2010/wordprocessingDrawing" xmlns:wp="http://schemas.openxmlformats.org/drawingml/2006/wordprocessingDrawing" xmlns:w10="urn:schemas-microsoft-com:office:word" xmlns:w="http://schemas.openxmlformats.org/wordprocessingml/2006/main" xmlns:w14="http://schemas.microsoft.com/office/word/2010/wordml" xmlns:w15="http://schemas.microsoft.com/office/word/2012/wordml" xmlns:w16cex="http://schemas.microsoft.com/office/word/2018/wordml/cex" xmlns:w16cid="http://schemas.microsoft.com/office/word/2016/wordml/cid" xmlns:w16="http://schemas.microsoft.com/office/word/2018/wordml" xmlns:w16se="http://schemas.microsoft.com/office/word/2015/wordml/symex" xmlns:wpg="http://schemas.microsoft.com/office/word/2010/wordprocessingGroup" xmlns:wpi="http://schemas.microsoft.com/office/word/2010/wordprocessingInk" xmlns:wne="http://schemas.microsoft.com/office/word/2006/wordml" xmlns:wps="http://schemas.microsoft.com/office/word/2010/wordprocessingShape" mc:Ignorable="w14 w15 w16se w16cid w16 w16cex wp14">
+<w:document xmlns:wpc="http://schemas.microsoft.com/office/word/2010/wordprocessingCanvas" xmlns:cx="http://schemas.microsoft.com/office/drawing/2014/chartex" xmlns:cx1="http://schemas.microsoft.com/office/drawing/2015/9/8/chartex" xmlns:cx2="http://schemas.microsoft.com/office/drawing/2015/10/21/chartex" xmlns:cx3="http://schemas.microsoft.com/office/drawing/2016/5/9/chartex" xmlns:cx4="http://schemas.microsoft.com/office/drawing/2016/5/10/chartex" xmlns:cx5="http://schemas.microsoft.com/office/drawing/2016/5/11/chartex" xmlns:cx6="http://schemas.microsoft.com/office/drawing/2016/5/12/chartex" xmlns:cx7="http://schemas.microsoft.com/office/drawing/2016/5/13/chartex" xmlns:cx8="http://schemas.microsoft.com/office/drawing/2016/5/14/chartex" xmlns:mc="http://schemas.openxmlformats.org/markup-compatibility/2006" xmlns:aink="http://schemas.microsoft.com/office/drawing/2016/ink" xmlns:am3d="http://schemas.microsoft.com/office/drawing/2017/model3d" xmlns:o="urn:schemas-microsoft-com:office:office" xmlns:r="http://schemas.openxmlformats.org/officeDocument/2006/relationships" xmlns:m="http://schemas.openxmlformats.org/officeDocument/2006/math" xmlns:v="urn:schemas-microsoft-com:vml" xmlns:wp14="http://schemas.microsoft.com/office/word/2010/wordprocessingDrawing" xmlns:wp="http://schemas.openxmlformats.org/drawingml/2006/wordprocessingDrawing" xmlns:w10="urn:schemas-microsoft-com:office:word" xmlns:w="http://schemas.openxmlformats.org/wordprocessingml/2006/main" xmlns:w14="http://schemas.microsoft.com/office/word/2010/wordml" xmlns:w15="http://schemas.microsoft.com/office/word/2012/wordml" xmlns:w16cex="http://schemas.microsoft.com/office/word/2018/wordml/cex" xmlns:w16cid="http://schemas.microsoft.com/office/word/2016/wordml/cid" xmlns:w16="http://schemas.microsoft.com/office/word/2018/wordml" xmlns:w16sdtdh="http://schemas.microsoft.com/office/word/2020/wordml/sdtdatahash" xmlns:w16se="http://schemas.microsoft.com/office/word/2015/wordml/symex" xmlns:wpg="http://schemas.microsoft.com/office/word/2010/wordprocessingGroup" xmlns:wpi="http://schemas.microsoft.com/office/word/2010/wordprocessingInk" xmlns:wne="http://schemas.microsoft.com/office/word/2006/wordml" xmlns:wps="http://schemas.microsoft.com/office/word/2010/wordprocessingShape" mc:Ignorable="w14 w15 w16se w16cid w16 w16cex w16sdtdh wp14">
   <w:body>
     <w:p>
       <w:pPr>
         <w:pStyle w:val="Titel"/>
       </w:pPr>
+      <w:proofErr w:type="spellStart"/>
       <w:r>
         <w:t>DLogger</w:t>
       </w:r>
+      <w:proofErr w:type="spellEnd"/>
     </w:p>
     <w:p>
       <w:pPr>
@@ -270,8 +272,13 @@
             <w:tcW w:w="7207" w:type="dxa"/>
           </w:tcPr>
           <w:p>
+            <w:proofErr w:type="spellStart"/>
             <w:r>
-              <w:t>DLogger manual</w:t>
+              <w:t>DLogger</w:t>
+            </w:r>
+            <w:proofErr w:type="spellEnd"/>
+            <w:r>
+              <w:t xml:space="preserve"> manual</w:t>
             </w:r>
           </w:p>
         </w:tc>
@@ -325,6 +332,9 @@
             <w:r>
               <w:t>1</w:t>
             </w:r>
+            <w:r>
+              <w:t>.1</w:t>
+            </w:r>
           </w:p>
         </w:tc>
       </w:tr>
@@ -345,10 +355,10 @@
           </w:tcPr>
           <w:p>
             <w:r>
-              <w:t>16</w:t>
+              <w:t>5 dec</w:t>
             </w:r>
             <w:r>
-              <w:t xml:space="preserve"> nov 2020</w:t>
+              <w:t xml:space="preserve"> 2020</w:t>
             </w:r>
           </w:p>
         </w:tc>
@@ -507,9 +517,11 @@
       </w:r>
     </w:p>
     <w:p>
+      <w:proofErr w:type="spellStart"/>
       <w:r>
         <w:t>DLogger</w:t>
       </w:r>
+      <w:proofErr w:type="spellEnd"/>
       <w:r>
         <w:t xml:space="preserve"> is een </w:t>
       </w:r>
@@ -548,9 +560,11 @@
       <w:r>
         <w:t xml:space="preserve"> installatie. Logs van meerdere webapps kunnen dus uitgelezen worden in dezelfde </w:t>
       </w:r>
+      <w:proofErr w:type="spellStart"/>
       <w:r>
         <w:t>DLogger</w:t>
       </w:r>
+      <w:proofErr w:type="spellEnd"/>
       <w:r>
         <w:t xml:space="preserve"> viewer. </w:t>
       </w:r>
@@ -583,14 +597,18 @@
       <w:pPr>
         <w:pStyle w:val="Kop1"/>
       </w:pPr>
+      <w:proofErr w:type="spellStart"/>
       <w:r>
         <w:t>DLogger</w:t>
       </w:r>
-    </w:p>
-    <w:p>
+      <w:proofErr w:type="spellEnd"/>
+    </w:p>
+    <w:p>
+      <w:proofErr w:type="spellStart"/>
       <w:r>
         <w:t>DLogger</w:t>
       </w:r>
+      <w:proofErr w:type="spellEnd"/>
       <w:r>
         <w:t xml:space="preserve"> is een </w:t>
       </w:r>
@@ -615,9 +633,11 @@
       <w:r>
         <w:t xml:space="preserve">Deze waarden worden door </w:t>
       </w:r>
+      <w:proofErr w:type="spellStart"/>
       <w:r>
         <w:t>DLogger</w:t>
       </w:r>
+      <w:proofErr w:type="spellEnd"/>
       <w:r>
         <w:t xml:space="preserve"> getoond in de volgorde waarin deze door de ontwikkelaar zijn </w:t>
       </w:r>
@@ -651,9 +671,11 @@
       <w:r>
         <w:t xml:space="preserve">De </w:t>
       </w:r>
+      <w:proofErr w:type="spellStart"/>
       <w:r>
         <w:t>DLogger</w:t>
       </w:r>
+      <w:proofErr w:type="spellEnd"/>
       <w:r>
         <w:t xml:space="preserve"> </w:t>
       </w:r>
@@ -734,9 +756,11 @@
       <w:r>
         <w:t xml:space="preserve">em je twee soorten functie calls op naar </w:t>
       </w:r>
+      <w:proofErr w:type="spellStart"/>
       <w:r>
         <w:t>DLogger</w:t>
       </w:r>
+      <w:proofErr w:type="spellEnd"/>
       <w:r>
         <w:t>:</w:t>
       </w:r>
@@ -944,15 +968,7 @@
         <w:t>Deze call verwijdert alle i</w:t>
       </w:r>
       <w:r>
-        <w:t xml:space="preserve">nformatie van een eerdere run uit het geheugen. Deze call plaats je dus typisch in de </w:t>
-      </w:r>
-      <w:proofErr w:type="gramStart"/>
-      <w:r>
-        <w:t>request</w:t>
-      </w:r>
-      <w:proofErr w:type="gramEnd"/>
-      <w:r>
-        <w:t>-</w:t>
+        <w:t>nformatie van een eerdere run uit het geheugen. Deze call plaats je dus typisch in de request-</w:t>
       </w:r>
       <w:proofErr w:type="spellStart"/>
       <w:r>
@@ -1082,9 +1098,11 @@
       <w:r>
         <w:t xml:space="preserve">Vanaf dat moment wordt sequentieel iedere aanroep van </w:t>
       </w:r>
+      <w:proofErr w:type="spellStart"/>
       <w:r>
         <w:t>DLogger</w:t>
       </w:r>
+      <w:proofErr w:type="spellEnd"/>
       <w:r>
         <w:t xml:space="preserve"> toegevoegd aan de lijst:</w:t>
       </w:r>
@@ -1855,9 +1873,11 @@
       <w:r>
         <w:t xml:space="preserve">Het formaat van de </w:t>
       </w:r>
+      <w:proofErr w:type="spellStart"/>
       <w:r>
         <w:t>DLogger</w:t>
       </w:r>
+      <w:proofErr w:type="spellEnd"/>
       <w:r>
         <w:t xml:space="preserve"> call is:</w:t>
       </w:r>
@@ -2308,11 +2328,16 @@
       <w:r>
         <w:t xml:space="preserve">Als </w:t>
       </w:r>
+      <w:proofErr w:type="spellStart"/>
       <w:r>
         <w:t>DL</w:t>
       </w:r>
       <w:r>
-        <w:t xml:space="preserve">ogger de content niet herkent als </w:t>
+        <w:t>ogger</w:t>
+      </w:r>
+      <w:proofErr w:type="spellEnd"/>
+      <w:r>
+        <w:t xml:space="preserve"> de content niet herkent als </w:t>
       </w:r>
       <w:proofErr w:type="spellStart"/>
       <w:r>
@@ -2335,16 +2360,26 @@
       <w:pPr>
         <w:pStyle w:val="Kop2"/>
       </w:pPr>
-      <w:r>
-        <w:t>DLogger viewer</w:t>
+      <w:proofErr w:type="spellStart"/>
+      <w:r>
+        <w:t>DLogger</w:t>
+      </w:r>
+      <w:proofErr w:type="spellEnd"/>
+      <w:r>
+        <w:t xml:space="preserve"> viewer</w:t>
       </w:r>
     </w:p>
     <w:p>
       <w:r>
         <w:t xml:space="preserve">De </w:t>
       </w:r>
-      <w:r>
-        <w:t xml:space="preserve">DLogger </w:t>
+      <w:proofErr w:type="spellStart"/>
+      <w:r>
+        <w:t>DLogger</w:t>
+      </w:r>
+      <w:proofErr w:type="spellEnd"/>
+      <w:r>
+        <w:t xml:space="preserve"> </w:t>
       </w:r>
       <w:r>
         <w:t xml:space="preserve">viewer kan worden opgestart in dezelfde </w:t>
@@ -2357,8 +2392,13 @@
       <w:r>
         <w:t xml:space="preserve"> context (lees: installatie) als die welke de </w:t>
       </w:r>
-      <w:r>
-        <w:t xml:space="preserve">DLogger </w:t>
+      <w:proofErr w:type="spellStart"/>
+      <w:r>
+        <w:t>DLogger</w:t>
+      </w:r>
+      <w:proofErr w:type="spellEnd"/>
+      <w:r>
+        <w:t xml:space="preserve"> </w:t>
       </w:r>
       <w:r>
         <w:t>-</w:t>
@@ -2441,7 +2481,15 @@
         <w:t xml:space="preserve"> </w:t>
       </w:r>
       <w:r>
-        <w:t xml:space="preserve">(bijv. “DLogger-client”) </w:t>
+        <w:t>(bijv. “</w:t>
+      </w:r>
+      <w:proofErr w:type="spellStart"/>
+      <w:r>
+        <w:t>DLogger</w:t>
+      </w:r>
+      <w:proofErr w:type="spellEnd"/>
+      <w:r>
+        <w:t xml:space="preserve">-client”) </w:t>
       </w:r>
       <w:r>
         <w:t>wordt die applicatie “gemonitord”.</w:t>
@@ -2520,7 +2568,15 @@
         </w:numPr>
       </w:pPr>
       <w:r>
-        <w:t>De naam van de applicatie is ingevoerd in de DLogger viewer</w:t>
+        <w:t xml:space="preserve">De naam van de applicatie is ingevoerd in de </w:t>
+      </w:r>
+      <w:proofErr w:type="spellStart"/>
+      <w:r>
+        <w:t>DLogger</w:t>
+      </w:r>
+      <w:proofErr w:type="spellEnd"/>
+      <w:r>
+        <w:t xml:space="preserve"> viewer</w:t>
       </w:r>
       <w:r>
         <w:t>, vóór de knop [</w:t>
@@ -2593,7 +2649,15 @@
         <w:t>a</w:t>
       </w:r>
       <w:r>
-        <w:t>t moment wordt de client applicatie met de naam DLogger-</w:t>
+        <w:t xml:space="preserve">t moment wordt de client applicatie met de naam </w:t>
+      </w:r>
+      <w:proofErr w:type="spellStart"/>
+      <w:r>
+        <w:t>DLogger</w:t>
+      </w:r>
+      <w:proofErr w:type="spellEnd"/>
+      <w:r>
+        <w:t>-</w:t>
       </w:r>
       <w:r>
         <w:t>client</w:t>
@@ -3417,11 +3481,100 @@
       </w:r>
     </w:p>
     <w:p>
+      <w:r>
+        <w:t xml:space="preserve">Omdat meerdere </w:t>
+      </w:r>
+      <w:proofErr w:type="spellStart"/>
+      <w:r>
+        <w:t>dloggers</w:t>
+      </w:r>
+      <w:proofErr w:type="spellEnd"/>
+      <w:r>
+        <w:t xml:space="preserve"> op je systeem kunnen draaien kan het verwarrend zijn: naar welke </w:t>
+      </w:r>
+      <w:proofErr w:type="spellStart"/>
+      <w:r>
+        <w:t>dlogger</w:t>
+      </w:r>
+      <w:proofErr w:type="spellEnd"/>
+      <w:r>
+        <w:t xml:space="preserve"> zit je te kijken? Daarom kun je een parameter meegeven aan de </w:t>
+      </w:r>
+      <w:proofErr w:type="spellStart"/>
+      <w:r>
+        <w:t>dlogger</w:t>
+      </w:r>
+      <w:proofErr w:type="spellEnd"/>
+      <w:proofErr w:type="gramStart"/>
+      <w:r>
+        <w:t xml:space="preserve">: </w:t>
+      </w:r>
+      <w:r>
+        <w:rPr>
+          <w:rStyle w:val="ProgrammacodeChar"/>
+        </w:rPr>
+        <w:t>?</w:t>
+      </w:r>
+      <w:proofErr w:type="spellStart"/>
+      <w:r>
+        <w:rPr>
+          <w:rStyle w:val="ProgrammacodeChar"/>
+        </w:rPr>
+        <w:t>visual</w:t>
+      </w:r>
+      <w:proofErr w:type="spellEnd"/>
+      <w:proofErr w:type="gramEnd"/>
+      <w:r>
+        <w:rPr>
+          <w:rStyle w:val="ProgrammacodeChar"/>
+        </w:rPr>
+        <w:t>=</w:t>
+      </w:r>
+      <w:r>
+        <w:rPr>
+          <w:rStyle w:val="ProgrammacodeChar"/>
+        </w:rPr>
+        <w:t xml:space="preserve"> green | blue | </w:t>
+      </w:r>
+      <w:proofErr w:type="spellStart"/>
+      <w:r>
+        <w:rPr>
+          <w:rStyle w:val="ProgrammacodeChar"/>
+        </w:rPr>
+        <w:t>orange</w:t>
+      </w:r>
+      <w:proofErr w:type="spellEnd"/>
+      <w:r>
+        <w:rPr>
+          <w:rStyle w:val="ProgrammacodeChar"/>
+        </w:rPr>
+        <w:t xml:space="preserve"> | </w:t>
+      </w:r>
+      <w:proofErr w:type="spellStart"/>
+      <w:r>
+        <w:rPr>
+          <w:rStyle w:val="ProgrammacodeChar"/>
+        </w:rPr>
+        <w:t>yellow</w:t>
+      </w:r>
+      <w:proofErr w:type="spellEnd"/>
+      <w:r>
+        <w:rPr>
+          <w:rStyle w:val="ProgrammacodeChar"/>
+        </w:rPr>
+        <w:t xml:space="preserve"> | red</w:t>
+      </w:r>
+      <w:r>
+        <w:t>. Op basis daarvan wordt een gekleurde achtergrond gegenereerd. Als je het niet opgeeft is de achtergrond wit.</w:t>
+      </w:r>
+    </w:p>
+    <w:p>
       <w:pPr>
         <w:pStyle w:val="Kop2"/>
       </w:pPr>
       <w:proofErr w:type="spellStart"/>
       <w:r>
+        <w:lastRenderedPageBreak/>
         <w:t>Reflexion</w:t>
       </w:r>
       <w:proofErr w:type="spellEnd"/>
@@ -3493,11 +3646,7 @@
       </w:r>
       <w:proofErr w:type="spellEnd"/>
       <w:r>
-        <w:t xml:space="preserve">. Deze transformatie kun je het beste aanroepen op iedere </w:t>
-      </w:r>
-      <w:r>
-        <w:lastRenderedPageBreak/>
-        <w:t xml:space="preserve">(nieuwe, aangepaste) </w:t>
+        <w:t xml:space="preserve">. Deze transformatie kun je het beste aanroepen op iedere (nieuwe, aangepaste) </w:t>
       </w:r>
       <w:proofErr w:type="spellStart"/>
       <w:r>
@@ -3873,7 +4022,15 @@
     </w:p>
     <w:p>
       <w:r>
-        <w:t>Om DLogger te gebruiken moet de ontwikkelaar het volgende doen.</w:t>
+        <w:t xml:space="preserve">Om </w:t>
+      </w:r>
+      <w:proofErr w:type="spellStart"/>
+      <w:r>
+        <w:t>DLogger</w:t>
+      </w:r>
+      <w:proofErr w:type="spellEnd"/>
+      <w:r>
+        <w:t xml:space="preserve"> te gebruiken moet de ontwikkelaar het volgende doen.</w:t>
       </w:r>
     </w:p>
     <w:p>
@@ -3922,7 +4079,15 @@
         </w:numPr>
       </w:pPr>
       <w:r>
-        <w:t>Een enkele XSLT van DLogger includeren in de eigen app (</w:t>
+        <w:t xml:space="preserve">Een enkele XSLT van </w:t>
+      </w:r>
+      <w:proofErr w:type="spellStart"/>
+      <w:r>
+        <w:t>DLogger</w:t>
+      </w:r>
+      <w:proofErr w:type="spellEnd"/>
+      <w:r>
+        <w:t xml:space="preserve"> includeren in de eigen app (</w:t>
       </w:r>
       <w:r>
         <w:t xml:space="preserve">namelijk </w:t>
@@ -3945,8 +4110,13 @@
           <w:numId w:val="23"/>
         </w:numPr>
       </w:pPr>
-      <w:r>
-        <w:t xml:space="preserve">DLogger initialiseren door de </w:t>
+      <w:proofErr w:type="spellStart"/>
+      <w:r>
+        <w:t>DLogger</w:t>
+      </w:r>
+      <w:proofErr w:type="spellEnd"/>
+      <w:r>
+        <w:t xml:space="preserve"> initialiseren door de </w:t>
       </w:r>
       <w:proofErr w:type="spellStart"/>
       <w:proofErr w:type="gramStart"/>
@@ -3977,8 +4147,13 @@
       </w:r>
     </w:p>
     <w:p>
-      <w:r>
-        <w:t xml:space="preserve">DLogger is actief </w:t>
+      <w:proofErr w:type="spellStart"/>
+      <w:r>
+        <w:t>DLogger</w:t>
+      </w:r>
+      <w:proofErr w:type="spellEnd"/>
+      <w:r>
+        <w:t xml:space="preserve"> is actief </w:t>
       </w:r>
       <w:r>
         <w:t>wanneer expliciet is aangegeven dat deze modus actief mo</w:t>
@@ -4106,13 +4281,30 @@
     </w:p>
     <w:p>
       <w:r>
-        <w:t xml:space="preserve">Wanneer de DLogger app is geïnstalleerd </w:t>
+        <w:lastRenderedPageBreak/>
+        <w:t xml:space="preserve">Wanneer de </w:t>
+      </w:r>
+      <w:proofErr w:type="spellStart"/>
+      <w:r>
+        <w:t>DLogger</w:t>
+      </w:r>
+      <w:proofErr w:type="spellEnd"/>
+      <w:r>
+        <w:t xml:space="preserve"> app is geïnstalleerd </w:t>
       </w:r>
       <w:r>
         <w:t xml:space="preserve">kan </w:t>
       </w:r>
       <w:r>
-        <w:t xml:space="preserve">de DLogger viewer in iedere </w:t>
+        <w:t xml:space="preserve">de </w:t>
+      </w:r>
+      <w:proofErr w:type="spellStart"/>
+      <w:r>
+        <w:t>DLogger</w:t>
+      </w:r>
+      <w:proofErr w:type="spellEnd"/>
+      <w:r>
+        <w:t xml:space="preserve"> viewer in iedere </w:t>
       </w:r>
       <w:proofErr w:type="gramStart"/>
       <w:r>
@@ -4144,33 +4336,790 @@
     </w:p>
     <w:p>
       <w:r>
+        <w:t xml:space="preserve">Om te zien hoe e.e.a. werkt is een voorbeeld </w:t>
+      </w:r>
+      <w:proofErr w:type="spellStart"/>
+      <w:r>
+        <w:rPr>
+          <w:rStyle w:val="ProgrammacodeChar"/>
+        </w:rPr>
+        <w:t>DLogger</w:t>
+      </w:r>
+      <w:proofErr w:type="spellEnd"/>
+      <w:r>
+        <w:rPr>
+          <w:rStyle w:val="ProgrammacodeChar"/>
+        </w:rPr>
+        <w:t>-client</w:t>
+      </w:r>
+      <w:r>
+        <w:t xml:space="preserve"> beschikbaar. Dit is een client app, die gebruik maakt van </w:t>
+      </w:r>
+      <w:proofErr w:type="spellStart"/>
+      <w:r>
+        <w:rPr>
+          <w:rStyle w:val="ProgrammacodeChar"/>
+        </w:rPr>
+        <w:t>DLogger</w:t>
+      </w:r>
+      <w:proofErr w:type="spellEnd"/>
+      <w:r>
+        <w:rPr>
+          <w:rStyle w:val="ProgrammacodeChar"/>
+        </w:rPr>
+        <w:t>-common</w:t>
+      </w:r>
+      <w:r>
+        <w:t xml:space="preserve">. Zie de screenshots hierboven. </w:t>
+      </w:r>
+    </w:p>
+    <w:p>
+      <w:pPr>
+        <w:pStyle w:val="Kop1"/>
+      </w:pPr>
+      <w:proofErr w:type="spellStart"/>
+      <w:r>
+        <w:t>DLogger</w:t>
+      </w:r>
+      <w:proofErr w:type="spellEnd"/>
+      <w:r>
+        <w:t xml:space="preserve"> aanspreken buiten </w:t>
+      </w:r>
+      <w:proofErr w:type="spellStart"/>
+      <w:r>
+        <w:t>XSLweb</w:t>
+      </w:r>
+      <w:proofErr w:type="spellEnd"/>
+      <w:r>
+        <w:t xml:space="preserve"> om</w:t>
+      </w:r>
+    </w:p>
+    <w:p>
+      <w:r>
+        <w:t xml:space="preserve">Het is mogelijk </w:t>
+      </w:r>
+      <w:proofErr w:type="spellStart"/>
+      <w:r>
+        <w:t>DLogger</w:t>
+      </w:r>
+      <w:proofErr w:type="spellEnd"/>
+      <w:r>
+        <w:t xml:space="preserve"> aan te spreken vanuit een XSLT die in een applicatie die zelf niet onder </w:t>
+      </w:r>
+      <w:proofErr w:type="spellStart"/>
+      <w:r>
+        <w:t>XSLweb</w:t>
+      </w:r>
+      <w:proofErr w:type="spellEnd"/>
+      <w:r>
+        <w:t xml:space="preserve"> draait wordt aangesproken; we noemen dit hieronder de </w:t>
+      </w:r>
+      <w:r>
+        <w:rPr>
+          <w:i/>
+          <w:iCs/>
+        </w:rPr>
+        <w:t>non-</w:t>
+      </w:r>
+      <w:proofErr w:type="spellStart"/>
+      <w:r>
+        <w:rPr>
+          <w:i/>
+          <w:iCs/>
+        </w:rPr>
+        <w:t>XSLweb</w:t>
+      </w:r>
+      <w:proofErr w:type="spellEnd"/>
+      <w:r>
+        <w:rPr>
+          <w:i/>
+          <w:iCs/>
+        </w:rPr>
+        <w:t xml:space="preserve"> </w:t>
+      </w:r>
+      <w:r>
+        <w:rPr>
+          <w:i/>
+          <w:iCs/>
+        </w:rPr>
+        <w:t>applicatie</w:t>
+      </w:r>
+      <w:r>
+        <w:t xml:space="preserve">. Een voorbeeld is een </w:t>
+      </w:r>
+      <w:proofErr w:type="spellStart"/>
+      <w:r>
+        <w:t>Saxon</w:t>
+      </w:r>
+      <w:proofErr w:type="spellEnd"/>
+      <w:r>
+        <w:t xml:space="preserve"> XSLT binnen een zelfstandige </w:t>
+      </w:r>
+      <w:proofErr w:type="gramStart"/>
+      <w:r>
+        <w:t>Java applicatie</w:t>
+      </w:r>
+      <w:proofErr w:type="gramEnd"/>
+      <w:r>
+        <w:t xml:space="preserve">. Omdat de </w:t>
+      </w:r>
+      <w:proofErr w:type="spellStart"/>
+      <w:r>
+        <w:t>DLogger</w:t>
+      </w:r>
+      <w:proofErr w:type="spellEnd"/>
+      <w:r>
+        <w:t xml:space="preserve"> viewer de eigen </w:t>
+      </w:r>
+      <w:proofErr w:type="spellStart"/>
+      <w:r>
+        <w:t>XSLweb</w:t>
+      </w:r>
+      <w:proofErr w:type="spellEnd"/>
+      <w:r>
+        <w:t xml:space="preserve"> context attributen uitleest om de informatie op het scherm te toveren is het noodzakelijk dat er een “proxy” </w:t>
+      </w:r>
+      <w:proofErr w:type="gramStart"/>
+      <w:r>
+        <w:t>web applicatie</w:t>
+      </w:r>
+      <w:proofErr w:type="gramEnd"/>
+      <w:r>
+        <w:t xml:space="preserve"> bestaat die logs ontvangt (via REST) en deze “alsof het eigen logs waren” doorgeeft aan de viewer. </w:t>
+      </w:r>
+    </w:p>
+    <w:p>
+      <w:pPr>
+        <w:rPr>
+          <w:lang w:val="en-US"/>
+        </w:rPr>
+      </w:pPr>
+      <w:r>
+        <w:t xml:space="preserve">Om dit spelletje te kunnen spelen moet de </w:t>
+      </w:r>
+      <w:r>
+        <w:t>non-</w:t>
+      </w:r>
+      <w:proofErr w:type="spellStart"/>
+      <w:r>
+        <w:t>XSLweb</w:t>
+      </w:r>
+      <w:proofErr w:type="spellEnd"/>
+      <w:r>
+        <w:t xml:space="preserve"> applicatie</w:t>
+      </w:r>
+      <w:r>
+        <w:t xml:space="preserve"> in staat zijn vanuit de </w:t>
+      </w:r>
+      <w:proofErr w:type="spellStart"/>
+      <w:r>
+        <w:t>XSLT’s</w:t>
+      </w:r>
+      <w:proofErr w:type="spellEnd"/>
+      <w:r>
+        <w:t xml:space="preserve"> HTTP-</w:t>
+      </w:r>
+      <w:proofErr w:type="spellStart"/>
+      <w:r>
+        <w:t>requests</w:t>
+      </w:r>
+      <w:proofErr w:type="spellEnd"/>
+      <w:r>
+        <w:t xml:space="preserve"> uit te voeren. </w:t>
+      </w:r>
+      <w:proofErr w:type="spellStart"/>
+      <w:r>
+        <w:rPr>
+          <w:lang w:val="en-US"/>
+        </w:rPr>
+        <w:t>Deze</w:t>
+      </w:r>
+      <w:proofErr w:type="spellEnd"/>
+      <w:r>
+        <w:rPr>
+          <w:lang w:val="en-US"/>
+        </w:rPr>
+        <w:t xml:space="preserve"> </w:t>
+      </w:r>
+      <w:r>
+        <w:rPr>
+          <w:lang w:val="en-US"/>
+        </w:rPr>
+        <w:t xml:space="preserve">XSLT’s </w:t>
+      </w:r>
+      <w:proofErr w:type="spellStart"/>
+      <w:r>
+        <w:rPr>
+          <w:lang w:val="en-US"/>
+        </w:rPr>
+        <w:t>moeten</w:t>
+      </w:r>
+      <w:proofErr w:type="spellEnd"/>
+      <w:r>
+        <w:rPr>
+          <w:lang w:val="en-US"/>
+        </w:rPr>
+        <w:t xml:space="preserve"> twee </w:t>
+      </w:r>
+      <w:proofErr w:type="spellStart"/>
+      <w:r>
+        <w:rPr>
+          <w:lang w:val="en-US"/>
+        </w:rPr>
+        <w:t>functies</w:t>
+      </w:r>
+      <w:proofErr w:type="spellEnd"/>
+      <w:r>
+        <w:rPr>
+          <w:lang w:val="en-US"/>
+        </w:rPr>
+        <w:t xml:space="preserve"> </w:t>
+      </w:r>
+      <w:proofErr w:type="spellStart"/>
+      <w:r>
+        <w:rPr>
+          <w:lang w:val="en-US"/>
+        </w:rPr>
+        <w:t>implementeren</w:t>
+      </w:r>
+      <w:proofErr w:type="spellEnd"/>
+      <w:r>
+        <w:rPr>
+          <w:lang w:val="en-US"/>
+        </w:rPr>
+        <w:t>:</w:t>
+      </w:r>
+    </w:p>
+    <w:p>
+      <w:pPr>
+        <w:pStyle w:val="Programmacode"/>
+        <w:rPr>
+          <w:lang w:val="en-US"/>
+        </w:rPr>
+      </w:pPr>
+      <w:proofErr w:type="spellStart"/>
+      <w:r>
+        <w:rPr>
+          <w:lang w:val="en-US"/>
+        </w:rPr>
+        <w:t>dlogger-</w:t>
+      </w:r>
+      <w:proofErr w:type="gramStart"/>
+      <w:r>
+        <w:rPr>
+          <w:lang w:val="en-US"/>
+        </w:rPr>
+        <w:t>impl:put</w:t>
+      </w:r>
+      <w:proofErr w:type="spellEnd"/>
+      <w:proofErr w:type="gramEnd"/>
+      <w:r>
+        <w:rPr>
+          <w:lang w:val="en-US"/>
+        </w:rPr>
+        <w:t>($a</w:t>
+      </w:r>
+      <w:r>
+        <w:rPr>
+          <w:lang w:val="en-US"/>
+        </w:rPr>
+        <w:t>tts as element(atts)) as empty-sequence()</w:t>
+      </w:r>
+    </w:p>
+    <w:p>
+      <w:r>
+        <w:t xml:space="preserve">Het element </w:t>
+      </w:r>
+      <w:proofErr w:type="spellStart"/>
+      <w:r>
+        <w:t>atts</w:t>
+      </w:r>
+      <w:proofErr w:type="spellEnd"/>
+      <w:r>
+        <w:t xml:space="preserve"> wordt door het </w:t>
+      </w:r>
+      <w:proofErr w:type="spellStart"/>
+      <w:r>
+        <w:t>framework</w:t>
+      </w:r>
+      <w:proofErr w:type="spellEnd"/>
+      <w:r>
+        <w:t xml:space="preserve"> opgebouwd, en met door de client naar de </w:t>
+      </w:r>
+      <w:proofErr w:type="spellStart"/>
+      <w:r>
+        <w:t>DLogger</w:t>
+      </w:r>
+      <w:proofErr w:type="spellEnd"/>
+      <w:r>
+        <w:t>-proxy worden gestuurd (via POST).</w:t>
+      </w:r>
+    </w:p>
+    <w:p>
+      <w:pPr>
+        <w:pStyle w:val="Programmacode"/>
+        <w:rPr>
+          <w:lang w:val="en-US"/>
+        </w:rPr>
+      </w:pPr>
+      <w:proofErr w:type="spellStart"/>
+      <w:r>
+        <w:rPr>
+          <w:lang w:val="en-US"/>
+        </w:rPr>
+        <w:t>dlogger-</w:t>
+      </w:r>
+      <w:proofErr w:type="gramStart"/>
+      <w:r>
+        <w:rPr>
+          <w:lang w:val="en-US"/>
+        </w:rPr>
+        <w:t>impl:</w:t>
+      </w:r>
+      <w:r>
+        <w:rPr>
+          <w:lang w:val="en-US"/>
+        </w:rPr>
+        <w:t>get</w:t>
+      </w:r>
+      <w:proofErr w:type="spellEnd"/>
+      <w:proofErr w:type="gramEnd"/>
+      <w:r>
+        <w:rPr>
+          <w:lang w:val="en-US"/>
+        </w:rPr>
+        <w:t>($</w:t>
+      </w:r>
+      <w:r>
+        <w:rPr>
+          <w:lang w:val="en-US"/>
+        </w:rPr>
+        <w:t xml:space="preserve">key as </w:t>
+      </w:r>
+      <w:proofErr w:type="spellStart"/>
+      <w:r>
+        <w:rPr>
+          <w:lang w:val="en-US"/>
+        </w:rPr>
+        <w:t>xs:string</w:t>
+      </w:r>
+      <w:proofErr w:type="spellEnd"/>
+      <w:r>
+        <w:rPr>
+          <w:lang w:val="en-US"/>
+        </w:rPr>
+        <w:t xml:space="preserve">) as </w:t>
+      </w:r>
+      <w:proofErr w:type="spellStart"/>
+      <w:r>
+        <w:rPr>
+          <w:lang w:val="en-US"/>
+        </w:rPr>
+        <w:t>xs:string</w:t>
+      </w:r>
+      <w:proofErr w:type="spellEnd"/>
+      <w:r>
+        <w:rPr>
+          <w:lang w:val="en-US"/>
+        </w:rPr>
+        <w:t>?</w:t>
+      </w:r>
+    </w:p>
+    <w:p>
+      <w:r>
+        <w:t xml:space="preserve">De </w:t>
+      </w:r>
+      <w:proofErr w:type="spellStart"/>
+      <w:r>
+        <w:t>key</w:t>
+      </w:r>
+      <w:proofErr w:type="spellEnd"/>
+      <w:r>
+        <w:t xml:space="preserve"> wordt door h</w:t>
+      </w:r>
+      <w:r>
+        <w:t xml:space="preserve">et </w:t>
+      </w:r>
+      <w:proofErr w:type="spellStart"/>
+      <w:r>
+        <w:t>DLogger</w:t>
+      </w:r>
+      <w:proofErr w:type="spellEnd"/>
+      <w:r>
+        <w:t xml:space="preserve"> </w:t>
+      </w:r>
+      <w:proofErr w:type="spellStart"/>
+      <w:r>
+        <w:t>framework</w:t>
+      </w:r>
+      <w:proofErr w:type="spellEnd"/>
+      <w:r>
+        <w:t xml:space="preserve"> gespecificeerd, en de waarde moet door deze functie worden teruggegeven. </w:t>
+      </w:r>
+    </w:p>
+    <w:p>
+      <w:r>
+        <w:t>Iedere non-</w:t>
+      </w:r>
+      <w:proofErr w:type="spellStart"/>
+      <w:r>
+        <w:t>XSLweb</w:t>
+      </w:r>
+      <w:proofErr w:type="spellEnd"/>
+      <w:r>
+        <w:t xml:space="preserve"> applicatie moet dus haar eigen implementatie realiseren van deze twee </w:t>
+      </w:r>
+      <w:proofErr w:type="gramStart"/>
+      <w:r>
+        <w:t>XSL functies</w:t>
+      </w:r>
+      <w:proofErr w:type="gramEnd"/>
+      <w:r>
+        <w:t>. Daarbij moet de proxy webapp worden aangesproken. De proxy is beschikbaar als:</w:t>
+      </w:r>
+    </w:p>
+    <w:p>
+      <w:pPr>
+        <w:pStyle w:val="Programmacode"/>
+      </w:pPr>
+      <w:r>
+        <w:t>/</w:t>
+      </w:r>
+      <w:proofErr w:type="spellStart"/>
+      <w:r>
+        <w:t>xslweb</w:t>
+      </w:r>
+      <w:proofErr w:type="spellEnd"/>
+      <w:r>
+        <w:t>/</w:t>
+      </w:r>
+      <w:proofErr w:type="spellStart"/>
+      <w:r>
+        <w:t>DLogger</w:t>
+      </w:r>
+      <w:proofErr w:type="spellEnd"/>
+      <w:r>
+        <w:t xml:space="preserve">-proxy </w:t>
+      </w:r>
+    </w:p>
+    <w:p>
+      <w:r>
+        <w:t>De proxy implementeer de volgende URL’s:</w:t>
+      </w:r>
+    </w:p>
+    <w:p>
+      <w:pPr>
+        <w:pStyle w:val="Programmacode"/>
+        <w:rPr>
+          <w:lang w:val="en-US"/>
+        </w:rPr>
+      </w:pPr>
+      <w:r>
+        <w:rPr>
+          <w:lang w:val="en-US"/>
+        </w:rPr>
+        <w:t>/</w:t>
+      </w:r>
+      <w:proofErr w:type="spellStart"/>
+      <w:r>
+        <w:rPr>
+          <w:lang w:val="en-US"/>
+        </w:rPr>
+        <w:t>xslweb</w:t>
+      </w:r>
+      <w:proofErr w:type="spellEnd"/>
+      <w:r>
+        <w:rPr>
+          <w:lang w:val="en-US"/>
+        </w:rPr>
+        <w:t>/</w:t>
+      </w:r>
+      <w:proofErr w:type="spellStart"/>
+      <w:r>
+        <w:rPr>
+          <w:lang w:val="en-US"/>
+        </w:rPr>
+        <w:t>DLogger-proxy</w:t>
+      </w:r>
+      <w:r>
+        <w:rPr>
+          <w:lang w:val="en-US"/>
+        </w:rPr>
+        <w:t>?key</w:t>
+      </w:r>
+      <w:proofErr w:type="spellEnd"/>
+      <w:r>
+        <w:rPr>
+          <w:lang w:val="en-US"/>
+        </w:rPr>
+        <w:t>=* (HTTP GET)</w:t>
+      </w:r>
+    </w:p>
+    <w:p>
+      <w:pPr>
+        <w:pStyle w:val="Programmacode"/>
+        <w:rPr>
+          <w:lang w:val="en-US"/>
+        </w:rPr>
+      </w:pPr>
+      <w:r>
+        <w:rPr>
+          <w:lang w:val="en-US"/>
+        </w:rPr>
+        <w:t>/</w:t>
+      </w:r>
+      <w:proofErr w:type="spellStart"/>
+      <w:r>
+        <w:rPr>
+          <w:lang w:val="en-US"/>
+        </w:rPr>
+        <w:t>xslweb</w:t>
+      </w:r>
+      <w:proofErr w:type="spellEnd"/>
+      <w:r>
+        <w:rPr>
+          <w:lang w:val="en-US"/>
+        </w:rPr>
+        <w:t>/</w:t>
+      </w:r>
+      <w:proofErr w:type="spellStart"/>
+      <w:r>
+        <w:rPr>
+          <w:lang w:val="en-US"/>
+        </w:rPr>
+        <w:t>DLogger</w:t>
+      </w:r>
+      <w:proofErr w:type="spellEnd"/>
+      <w:r>
+        <w:rPr>
+          <w:lang w:val="en-US"/>
+        </w:rPr>
+        <w:t>-proxy</w:t>
+      </w:r>
+      <w:r>
+        <w:rPr>
+          <w:lang w:val="en-US"/>
+        </w:rPr>
+        <w:t xml:space="preserve"> (HTTP POST)</w:t>
+      </w:r>
+    </w:p>
+    <w:p>
+      <w:proofErr w:type="spellStart"/>
+      <w:r>
+        <w:rPr>
+          <w:lang w:val="en-US"/>
+        </w:rPr>
+        <w:t>Deze</w:t>
+      </w:r>
+      <w:proofErr w:type="spellEnd"/>
+      <w:r>
+        <w:rPr>
+          <w:lang w:val="en-US"/>
+        </w:rPr>
+        <w:t xml:space="preserve"> twee REST interfaces </w:t>
+      </w:r>
+      <w:proofErr w:type="spellStart"/>
+      <w:r>
+        <w:rPr>
+          <w:lang w:val="en-US"/>
+        </w:rPr>
+        <w:t>vormen</w:t>
+      </w:r>
+      <w:proofErr w:type="spellEnd"/>
+      <w:r>
+        <w:rPr>
+          <w:lang w:val="en-US"/>
+        </w:rPr>
+        <w:t xml:space="preserve"> </w:t>
+      </w:r>
+      <w:proofErr w:type="spellStart"/>
+      <w:r>
+        <w:rPr>
+          <w:lang w:val="en-US"/>
+        </w:rPr>
+        <w:t>een</w:t>
+      </w:r>
+      <w:proofErr w:type="spellEnd"/>
+      <w:r>
+        <w:rPr>
+          <w:lang w:val="en-US"/>
+        </w:rPr>
+        <w:t xml:space="preserve"> non-</w:t>
+      </w:r>
+      <w:proofErr w:type="spellStart"/>
+      <w:r>
+        <w:rPr>
+          <w:lang w:val="en-US"/>
+        </w:rPr>
+        <w:t>XSLweb</w:t>
+      </w:r>
+      <w:proofErr w:type="spellEnd"/>
+      <w:r>
+        <w:rPr>
+          <w:lang w:val="en-US"/>
+        </w:rPr>
+        <w:t xml:space="preserve"> equivalent van de </w:t>
+      </w:r>
+      <w:proofErr w:type="spellStart"/>
+      <w:proofErr w:type="gramStart"/>
+      <w:r>
+        <w:rPr>
+          <w:lang w:val="en-US"/>
+        </w:rPr>
+        <w:t>context:set</w:t>
+      </w:r>
+      <w:proofErr w:type="gramEnd"/>
+      <w:r>
+        <w:rPr>
+          <w:lang w:val="en-US"/>
+        </w:rPr>
+        <w:t>-attribute</w:t>
+      </w:r>
+      <w:proofErr w:type="spellEnd"/>
+      <w:r>
+        <w:rPr>
+          <w:lang w:val="en-US"/>
+        </w:rPr>
+        <w:t xml:space="preserve">() </w:t>
+      </w:r>
+      <w:proofErr w:type="spellStart"/>
+      <w:r>
+        <w:rPr>
+          <w:lang w:val="en-US"/>
+        </w:rPr>
+        <w:t>en</w:t>
+      </w:r>
+      <w:proofErr w:type="spellEnd"/>
+      <w:r>
+        <w:rPr>
+          <w:lang w:val="en-US"/>
+        </w:rPr>
+        <w:t xml:space="preserve"> context-get-attribute() </w:t>
+      </w:r>
+      <w:proofErr w:type="spellStart"/>
+      <w:r>
+        <w:rPr>
+          <w:lang w:val="en-US"/>
+        </w:rPr>
+        <w:t>functies</w:t>
+      </w:r>
+      <w:proofErr w:type="spellEnd"/>
+      <w:r>
+        <w:rPr>
+          <w:lang w:val="en-US"/>
+        </w:rPr>
+        <w:t xml:space="preserve">. </w:t>
+      </w:r>
+      <w:r>
+        <w:t>De POST is een POST omdat dan meerdere attributen in één klap kunnen worden doorgegeven, en er geen serieuze grens is aan de omvang van de waarden van de attributen.</w:t>
+      </w:r>
+    </w:p>
+    <w:p>
+      <w:pPr>
+        <w:pStyle w:val="Kop2"/>
+      </w:pPr>
+      <w:proofErr w:type="spellStart"/>
+      <w:r>
+        <w:t>XSLweb</w:t>
+      </w:r>
+      <w:proofErr w:type="spellEnd"/>
+      <w:r>
+        <w:t xml:space="preserve"> voorbeeld van een non-</w:t>
+      </w:r>
+      <w:proofErr w:type="spellStart"/>
+      <w:r>
+        <w:t>XSLweb</w:t>
+      </w:r>
+      <w:proofErr w:type="spellEnd"/>
+      <w:r>
+        <w:t xml:space="preserve"> applicatie</w:t>
+      </w:r>
+    </w:p>
+    <w:p>
+      <w:r>
+        <w:t xml:space="preserve">Er is een voorbeeld beschikbaar van een </w:t>
+      </w:r>
+      <w:proofErr w:type="spellStart"/>
+      <w:r>
+        <w:t>XSLweb</w:t>
+      </w:r>
+      <w:proofErr w:type="spellEnd"/>
+      <w:r>
+        <w:t xml:space="preserve"> applicatie die </w:t>
+      </w:r>
+      <w:r>
+        <w:rPr>
+          <w:i/>
+          <w:iCs/>
+        </w:rPr>
+        <w:t xml:space="preserve">in een andere context </w:t>
+      </w:r>
+      <w:r>
+        <w:t xml:space="preserve">draait dan die van de </w:t>
+      </w:r>
+      <w:proofErr w:type="spellStart"/>
+      <w:r>
+        <w:t>DLogger</w:t>
+      </w:r>
+      <w:proofErr w:type="spellEnd"/>
+      <w:r>
+        <w:t>-viewer. Dit is (als illustratie) een voorbeeld van een non-</w:t>
+      </w:r>
+      <w:proofErr w:type="spellStart"/>
+      <w:r>
+        <w:t>XSLweb</w:t>
+      </w:r>
+      <w:proofErr w:type="spellEnd"/>
+      <w:r>
+        <w:t xml:space="preserve"> applicatie. Deze is te vinden in:</w:t>
+      </w:r>
+    </w:p>
+    <w:p>
+      <w:pPr>
+        <w:pStyle w:val="Programmacode"/>
+      </w:pPr>
+      <w:r>
+        <w:t>/</w:t>
+      </w:r>
+      <w:proofErr w:type="spellStart"/>
+      <w:r>
+        <w:t>xslweb</w:t>
+      </w:r>
+      <w:proofErr w:type="spellEnd"/>
+      <w:r>
+        <w:t>/</w:t>
+      </w:r>
+      <w:proofErr w:type="spellStart"/>
+      <w:r>
+        <w:t>DLogger</w:t>
+      </w:r>
+      <w:proofErr w:type="spellEnd"/>
+      <w:r>
+        <w:t xml:space="preserve">-proxy-client </w:t>
+      </w:r>
+    </w:p>
+    <w:p>
+      <w:r>
+        <w:t>Deze applicatie doet het</w:t>
+      </w:r>
+      <w:r>
+        <w:t xml:space="preserve">zelfde als de </w:t>
+      </w:r>
+      <w:proofErr w:type="spellStart"/>
+      <w:r>
+        <w:t>DLogger</w:t>
+      </w:r>
+      <w:proofErr w:type="spellEnd"/>
+      <w:r>
+        <w:t>-client applicatie, maar geheel over HTTP.</w:t>
+      </w:r>
+    </w:p>
+    <w:p>
+      <w:pPr>
+        <w:pStyle w:val="Kop1"/>
+      </w:pPr>
+      <w:r>
         <w:lastRenderedPageBreak/>
-        <w:t xml:space="preserve">Om te zien hoe e.e.a. werkt is een voorbeeld </w:t>
-      </w:r>
-      <w:r>
-        <w:rPr>
-          <w:rStyle w:val="ProgrammacodeChar"/>
-        </w:rPr>
-        <w:t>DLogger-client</w:t>
-      </w:r>
-      <w:r>
-        <w:t xml:space="preserve"> beschikbaar. Dit is een client app, die gebruik maakt van </w:t>
-      </w:r>
-      <w:r>
-        <w:rPr>
-          <w:rStyle w:val="ProgrammacodeChar"/>
-        </w:rPr>
-        <w:t>DLogger-common</w:t>
-      </w:r>
-      <w:r>
-        <w:t xml:space="preserve">. Zie de screenshots hierboven. </w:t>
-      </w:r>
-    </w:p>
-    <w:p>
-      <w:pPr>
-        <w:pStyle w:val="Kop1"/>
-      </w:pPr>
-      <w:r>
         <w:t xml:space="preserve">Technische achtergrond </w:t>
       </w:r>
     </w:p>
@@ -4258,8 +5207,13 @@
         <w:t xml:space="preserve"> is een oplopend nummer</w:t>
       </w:r>
       <w:r>
-        <w:t>, toegekend door DLogger</w:t>
-      </w:r>
+        <w:t xml:space="preserve">, toegekend door </w:t>
+      </w:r>
+      <w:proofErr w:type="spellStart"/>
+      <w:r>
+        <w:t>DLogger</w:t>
+      </w:r>
+      <w:proofErr w:type="spellEnd"/>
       <w:r>
         <w:t>. {</w:t>
       </w:r>
@@ -4615,76 +5569,21 @@
     <w:p/>
     <w:p>
       <w:r>
-        <w:t>Deze worden door de D</w:t>
+        <w:t xml:space="preserve">Deze worden door de </w:t>
+      </w:r>
+      <w:proofErr w:type="spellStart"/>
+      <w:r>
+        <w:t>D</w:t>
       </w:r>
       <w:r>
         <w:t>L</w:t>
       </w:r>
       <w:r>
-        <w:t xml:space="preserve">ogger viewer uitgelezen en aangeboden. </w:t>
-      </w:r>
-    </w:p>
-    <w:p>
-      <w:pPr>
-        <w:pStyle w:val="Kop1"/>
-      </w:pPr>
-      <w:r>
-        <w:t>D</w:t>
-      </w:r>
-      <w:r>
-        <w:t>L</w:t>
-      </w:r>
-      <w:r>
-        <w:t xml:space="preserve">ogger aanspreken buiten </w:t>
-      </w:r>
-      <w:proofErr w:type="spellStart"/>
-      <w:r>
-        <w:t>XSLweb</w:t>
-      </w:r>
-      <w:proofErr w:type="spellEnd"/>
-      <w:r>
-        <w:t xml:space="preserve"> om</w:t>
-      </w:r>
-    </w:p>
-    <w:p>
-      <w:pPr>
-        <w:pStyle w:val="LetOp"/>
-      </w:pPr>
-      <w:r>
-        <w:t>NOG NIET GEIMPLEMENTEERD</w:t>
-      </w:r>
-    </w:p>
-    <w:p>
-      <w:r>
-        <w:t xml:space="preserve">Het is mogelijk DLogger aan te spreken vanuit een applicatie die zelf niet onder </w:t>
-      </w:r>
-      <w:proofErr w:type="spellStart"/>
-      <w:r>
-        <w:t>XSLweb</w:t>
-      </w:r>
-      <w:proofErr w:type="spellEnd"/>
-      <w:r>
-        <w:t xml:space="preserve"> draait. In dat geval moet een waarde worden ge-upload naar </w:t>
-      </w:r>
-      <w:proofErr w:type="spellStart"/>
-      <w:r>
-        <w:t>Dlogger-loader</w:t>
-      </w:r>
-      <w:proofErr w:type="spellEnd"/>
-      <w:r>
-        <w:t xml:space="preserve">.  Parameters zijn de opgegeven waarden </w:t>
-      </w:r>
-      <w:r>
-        <w:t xml:space="preserve">$name, </w:t>
-      </w:r>
-      <w:r>
-        <w:t xml:space="preserve">en </w:t>
-      </w:r>
-      <w:r>
-        <w:t>$type, en de b</w:t>
-      </w:r>
-      <w:r>
-        <w:t xml:space="preserve">ody van de upload is het betreffende $item. </w:t>
+        <w:t>ogger</w:t>
+      </w:r>
+      <w:proofErr w:type="spellEnd"/>
+      <w:r>
+        <w:t xml:space="preserve"> viewer uitgelezen en aangeboden. </w:t>
       </w:r>
     </w:p>
     <w:sectPr>
@@ -4699,7 +5598,7 @@
 </file>
 
 <file path=word/endnotes.xml><?xml version="1.0" encoding="utf-8"?>
-<w:endnotes xmlns:wpc="http://schemas.microsoft.com/office/word/2010/wordprocessingCanvas" xmlns:cx="http://schemas.microsoft.com/office/drawing/2014/chartex" xmlns:cx1="http://schemas.microsoft.com/office/drawing/2015/9/8/chartex" xmlns:cx2="http://schemas.microsoft.com/office/drawing/2015/10/21/chartex" xmlns:cx3="http://schemas.microsoft.com/office/drawing/2016/5/9/chartex" xmlns:cx4="http://schemas.microsoft.com/office/drawing/2016/5/10/chartex" xmlns:cx5="http://schemas.microsoft.com/office/drawing/2016/5/11/chartex" xmlns:cx6="http://schemas.microsoft.com/office/drawing/2016/5/12/chartex" xmlns:cx7="http://schemas.microsoft.com/office/drawing/2016/5/13/chartex" xmlns:cx8="http://schemas.microsoft.com/office/drawing/2016/5/14/chartex" xmlns:mc="http://schemas.openxmlformats.org/markup-compatibility/2006" xmlns:aink="http://schemas.microsoft.com/office/drawing/2016/ink" xmlns:am3d="http://schemas.microsoft.com/office/drawing/2017/model3d" xmlns:o="urn:schemas-microsoft-com:office:office" xmlns:r="http://schemas.openxmlformats.org/officeDocument/2006/relationships" xmlns:m="http://schemas.openxmlformats.org/officeDocument/2006/math" xmlns:v="urn:schemas-microsoft-com:vml" xmlns:wp14="http://schemas.microsoft.com/office/word/2010/wordprocessingDrawing" xmlns:wp="http://schemas.openxmlformats.org/drawingml/2006/wordprocessingDrawing" xmlns:w10="urn:schemas-microsoft-com:office:word" xmlns:w="http://schemas.openxmlformats.org/wordprocessingml/2006/main" xmlns:w14="http://schemas.microsoft.com/office/word/2010/wordml" xmlns:w15="http://schemas.microsoft.com/office/word/2012/wordml" xmlns:w16cex="http://schemas.microsoft.com/office/word/2018/wordml/cex" xmlns:w16cid="http://schemas.microsoft.com/office/word/2016/wordml/cid" xmlns:w16="http://schemas.microsoft.com/office/word/2018/wordml" xmlns:w16se="http://schemas.microsoft.com/office/word/2015/wordml/symex" xmlns:wpg="http://schemas.microsoft.com/office/word/2010/wordprocessingGroup" xmlns:wpi="http://schemas.microsoft.com/office/word/2010/wordprocessingInk" xmlns:wne="http://schemas.microsoft.com/office/word/2006/wordml" xmlns:wps="http://schemas.microsoft.com/office/word/2010/wordprocessingShape" mc:Ignorable="w14 w15 w16se w16cid w16 w16cex wp14">
+<w:endnotes xmlns:wpc="http://schemas.microsoft.com/office/word/2010/wordprocessingCanvas" xmlns:cx="http://schemas.microsoft.com/office/drawing/2014/chartex" xmlns:cx1="http://schemas.microsoft.com/office/drawing/2015/9/8/chartex" xmlns:cx2="http://schemas.microsoft.com/office/drawing/2015/10/21/chartex" xmlns:cx3="http://schemas.microsoft.com/office/drawing/2016/5/9/chartex" xmlns:cx4="http://schemas.microsoft.com/office/drawing/2016/5/10/chartex" xmlns:cx5="http://schemas.microsoft.com/office/drawing/2016/5/11/chartex" xmlns:cx6="http://schemas.microsoft.com/office/drawing/2016/5/12/chartex" xmlns:cx7="http://schemas.microsoft.com/office/drawing/2016/5/13/chartex" xmlns:cx8="http://schemas.microsoft.com/office/drawing/2016/5/14/chartex" xmlns:mc="http://schemas.openxmlformats.org/markup-compatibility/2006" xmlns:aink="http://schemas.microsoft.com/office/drawing/2016/ink" xmlns:am3d="http://schemas.microsoft.com/office/drawing/2017/model3d" xmlns:o="urn:schemas-microsoft-com:office:office" xmlns:r="http://schemas.openxmlformats.org/officeDocument/2006/relationships" xmlns:m="http://schemas.openxmlformats.org/officeDocument/2006/math" xmlns:v="urn:schemas-microsoft-com:vml" xmlns:wp14="http://schemas.microsoft.com/office/word/2010/wordprocessingDrawing" xmlns:wp="http://schemas.openxmlformats.org/drawingml/2006/wordprocessingDrawing" xmlns:w10="urn:schemas-microsoft-com:office:word" xmlns:w="http://schemas.openxmlformats.org/wordprocessingml/2006/main" xmlns:w14="http://schemas.microsoft.com/office/word/2010/wordml" xmlns:w15="http://schemas.microsoft.com/office/word/2012/wordml" xmlns:w16cex="http://schemas.microsoft.com/office/word/2018/wordml/cex" xmlns:w16cid="http://schemas.microsoft.com/office/word/2016/wordml/cid" xmlns:w16="http://schemas.microsoft.com/office/word/2018/wordml" xmlns:w16sdtdh="http://schemas.microsoft.com/office/word/2020/wordml/sdtdatahash" xmlns:w16se="http://schemas.microsoft.com/office/word/2015/wordml/symex" xmlns:wpg="http://schemas.microsoft.com/office/word/2010/wordprocessingGroup" xmlns:wpi="http://schemas.microsoft.com/office/word/2010/wordprocessingInk" xmlns:wne="http://schemas.microsoft.com/office/word/2006/wordml" xmlns:wps="http://schemas.microsoft.com/office/word/2010/wordprocessingShape" mc:Ignorable="w14 w15 w16se w16cid w16 w16cex w16sdtdh wp14">
   <w:endnote w:type="separator" w:id="-1">
     <w:p>
       <w:pPr>
@@ -4724,7 +5623,7 @@
 </file>
 
 <file path=word/footnotes.xml><?xml version="1.0" encoding="utf-8"?>
-<w:footnotes xmlns:wpc="http://schemas.microsoft.com/office/word/2010/wordprocessingCanvas" xmlns:cx="http://schemas.microsoft.com/office/drawing/2014/chartex" xmlns:cx1="http://schemas.microsoft.com/office/drawing/2015/9/8/chartex" xmlns:cx2="http://schemas.microsoft.com/office/drawing/2015/10/21/chartex" xmlns:cx3="http://schemas.microsoft.com/office/drawing/2016/5/9/chartex" xmlns:cx4="http://schemas.microsoft.com/office/drawing/2016/5/10/chartex" xmlns:cx5="http://schemas.microsoft.com/office/drawing/2016/5/11/chartex" xmlns:cx6="http://schemas.microsoft.com/office/drawing/2016/5/12/chartex" xmlns:cx7="http://schemas.microsoft.com/office/drawing/2016/5/13/chartex" xmlns:cx8="http://schemas.microsoft.com/office/drawing/2016/5/14/chartex" xmlns:mc="http://schemas.openxmlformats.org/markup-compatibility/2006" xmlns:aink="http://schemas.microsoft.com/office/drawing/2016/ink" xmlns:am3d="http://schemas.microsoft.com/office/drawing/2017/model3d" xmlns:o="urn:schemas-microsoft-com:office:office" xmlns:r="http://schemas.openxmlformats.org/officeDocument/2006/relationships" xmlns:m="http://schemas.openxmlformats.org/officeDocument/2006/math" xmlns:v="urn:schemas-microsoft-com:vml" xmlns:wp14="http://schemas.microsoft.com/office/word/2010/wordprocessingDrawing" xmlns:wp="http://schemas.openxmlformats.org/drawingml/2006/wordprocessingDrawing" xmlns:w10="urn:schemas-microsoft-com:office:word" xmlns:w="http://schemas.openxmlformats.org/wordprocessingml/2006/main" xmlns:w14="http://schemas.microsoft.com/office/word/2010/wordml" xmlns:w15="http://schemas.microsoft.com/office/word/2012/wordml" xmlns:w16cex="http://schemas.microsoft.com/office/word/2018/wordml/cex" xmlns:w16cid="http://schemas.microsoft.com/office/word/2016/wordml/cid" xmlns:w16="http://schemas.microsoft.com/office/word/2018/wordml" xmlns:w16se="http://schemas.microsoft.com/office/word/2015/wordml/symex" xmlns:wpg="http://schemas.microsoft.com/office/word/2010/wordprocessingGroup" xmlns:wpi="http://schemas.microsoft.com/office/word/2010/wordprocessingInk" xmlns:wne="http://schemas.microsoft.com/office/word/2006/wordml" xmlns:wps="http://schemas.microsoft.com/office/word/2010/wordprocessingShape" mc:Ignorable="w14 w15 w16se w16cid w16 w16cex wp14">
+<w:footnotes xmlns:wpc="http://schemas.microsoft.com/office/word/2010/wordprocessingCanvas" xmlns:cx="http://schemas.microsoft.com/office/drawing/2014/chartex" xmlns:cx1="http://schemas.microsoft.com/office/drawing/2015/9/8/chartex" xmlns:cx2="http://schemas.microsoft.com/office/drawing/2015/10/21/chartex" xmlns:cx3="http://schemas.microsoft.com/office/drawing/2016/5/9/chartex" xmlns:cx4="http://schemas.microsoft.com/office/drawing/2016/5/10/chartex" xmlns:cx5="http://schemas.microsoft.com/office/drawing/2016/5/11/chartex" xmlns:cx6="http://schemas.microsoft.com/office/drawing/2016/5/12/chartex" xmlns:cx7="http://schemas.microsoft.com/office/drawing/2016/5/13/chartex" xmlns:cx8="http://schemas.microsoft.com/office/drawing/2016/5/14/chartex" xmlns:mc="http://schemas.openxmlformats.org/markup-compatibility/2006" xmlns:aink="http://schemas.microsoft.com/office/drawing/2016/ink" xmlns:am3d="http://schemas.microsoft.com/office/drawing/2017/model3d" xmlns:o="urn:schemas-microsoft-com:office:office" xmlns:r="http://schemas.openxmlformats.org/officeDocument/2006/relationships" xmlns:m="http://schemas.openxmlformats.org/officeDocument/2006/math" xmlns:v="urn:schemas-microsoft-com:vml" xmlns:wp14="http://schemas.microsoft.com/office/word/2010/wordprocessingDrawing" xmlns:wp="http://schemas.openxmlformats.org/drawingml/2006/wordprocessingDrawing" xmlns:w10="urn:schemas-microsoft-com:office:word" xmlns:w="http://schemas.openxmlformats.org/wordprocessingml/2006/main" xmlns:w14="http://schemas.microsoft.com/office/word/2010/wordml" xmlns:w15="http://schemas.microsoft.com/office/word/2012/wordml" xmlns:w16cex="http://schemas.microsoft.com/office/word/2018/wordml/cex" xmlns:w16cid="http://schemas.microsoft.com/office/word/2016/wordml/cid" xmlns:w16="http://schemas.microsoft.com/office/word/2018/wordml" xmlns:w16sdtdh="http://schemas.microsoft.com/office/word/2020/wordml/sdtdatahash" xmlns:w16se="http://schemas.microsoft.com/office/word/2015/wordml/symex" xmlns:wpg="http://schemas.microsoft.com/office/word/2010/wordprocessingGroup" xmlns:wpi="http://schemas.microsoft.com/office/word/2010/wordprocessingInk" xmlns:wne="http://schemas.microsoft.com/office/word/2006/wordml" xmlns:wps="http://schemas.microsoft.com/office/word/2010/wordprocessingShape" mc:Ignorable="w14 w15 w16se w16cid w16 w16cex w16sdtdh wp14">
   <w:footnote w:type="separator" w:id="-1">
     <w:p>
       <w:pPr>
@@ -4749,7 +5648,7 @@
 </file>
 
 <file path=word/header1.xml><?xml version="1.0" encoding="utf-8"?>
-<w:hdr xmlns:wpc="http://schemas.microsoft.com/office/word/2010/wordprocessingCanvas" xmlns:cx="http://schemas.microsoft.com/office/drawing/2014/chartex" xmlns:cx1="http://schemas.microsoft.com/office/drawing/2015/9/8/chartex" xmlns:cx2="http://schemas.microsoft.com/office/drawing/2015/10/21/chartex" xmlns:cx3="http://schemas.microsoft.com/office/drawing/2016/5/9/chartex" xmlns:cx4="http://schemas.microsoft.com/office/drawing/2016/5/10/chartex" xmlns:cx5="http://schemas.microsoft.com/office/drawing/2016/5/11/chartex" xmlns:cx6="http://schemas.microsoft.com/office/drawing/2016/5/12/chartex" xmlns:cx7="http://schemas.microsoft.com/office/drawing/2016/5/13/chartex" xmlns:cx8="http://schemas.microsoft.com/office/drawing/2016/5/14/chartex" xmlns:mc="http://schemas.openxmlformats.org/markup-compatibility/2006" xmlns:aink="http://schemas.microsoft.com/office/drawing/2016/ink" xmlns:am3d="http://schemas.microsoft.com/office/drawing/2017/model3d" xmlns:o="urn:schemas-microsoft-com:office:office" xmlns:r="http://schemas.openxmlformats.org/officeDocument/2006/relationships" xmlns:m="http://schemas.openxmlformats.org/officeDocument/2006/math" xmlns:v="urn:schemas-microsoft-com:vml" xmlns:wp14="http://schemas.microsoft.com/office/word/2010/wordprocessingDrawing" xmlns:wp="http://schemas.openxmlformats.org/drawingml/2006/wordprocessingDrawing" xmlns:w10="urn:schemas-microsoft-com:office:word" xmlns:w="http://schemas.openxmlformats.org/wordprocessingml/2006/main" xmlns:w14="http://schemas.microsoft.com/office/word/2010/wordml" xmlns:w15="http://schemas.microsoft.com/office/word/2012/wordml" xmlns:w16cex="http://schemas.microsoft.com/office/word/2018/wordml/cex" xmlns:w16cid="http://schemas.microsoft.com/office/word/2016/wordml/cid" xmlns:w16="http://schemas.microsoft.com/office/word/2018/wordml" xmlns:w16se="http://schemas.microsoft.com/office/word/2015/wordml/symex" xmlns:wpg="http://schemas.microsoft.com/office/word/2010/wordprocessingGroup" xmlns:wpi="http://schemas.microsoft.com/office/word/2010/wordprocessingInk" xmlns:wne="http://schemas.microsoft.com/office/word/2006/wordml" xmlns:wps="http://schemas.microsoft.com/office/word/2010/wordprocessingShape" mc:Ignorable="w14 w15 w16se w16cid w16 w16cex wp14">
+<w:hdr xmlns:wpc="http://schemas.microsoft.com/office/word/2010/wordprocessingCanvas" xmlns:cx="http://schemas.microsoft.com/office/drawing/2014/chartex" xmlns:cx1="http://schemas.microsoft.com/office/drawing/2015/9/8/chartex" xmlns:cx2="http://schemas.microsoft.com/office/drawing/2015/10/21/chartex" xmlns:cx3="http://schemas.microsoft.com/office/drawing/2016/5/9/chartex" xmlns:cx4="http://schemas.microsoft.com/office/drawing/2016/5/10/chartex" xmlns:cx5="http://schemas.microsoft.com/office/drawing/2016/5/11/chartex" xmlns:cx6="http://schemas.microsoft.com/office/drawing/2016/5/12/chartex" xmlns:cx7="http://schemas.microsoft.com/office/drawing/2016/5/13/chartex" xmlns:cx8="http://schemas.microsoft.com/office/drawing/2016/5/14/chartex" xmlns:mc="http://schemas.openxmlformats.org/markup-compatibility/2006" xmlns:aink="http://schemas.microsoft.com/office/drawing/2016/ink" xmlns:am3d="http://schemas.microsoft.com/office/drawing/2017/model3d" xmlns:o="urn:schemas-microsoft-com:office:office" xmlns:r="http://schemas.openxmlformats.org/officeDocument/2006/relationships" xmlns:m="http://schemas.openxmlformats.org/officeDocument/2006/math" xmlns:v="urn:schemas-microsoft-com:vml" xmlns:wp14="http://schemas.microsoft.com/office/word/2010/wordprocessingDrawing" xmlns:wp="http://schemas.openxmlformats.org/drawingml/2006/wordprocessingDrawing" xmlns:w10="urn:schemas-microsoft-com:office:word" xmlns:w="http://schemas.openxmlformats.org/wordprocessingml/2006/main" xmlns:w14="http://schemas.microsoft.com/office/word/2010/wordml" xmlns:w15="http://schemas.microsoft.com/office/word/2012/wordml" xmlns:w16cex="http://schemas.microsoft.com/office/word/2018/wordml/cex" xmlns:w16cid="http://schemas.microsoft.com/office/word/2016/wordml/cid" xmlns:w16="http://schemas.microsoft.com/office/word/2018/wordml" xmlns:w16sdtdh="http://schemas.microsoft.com/office/word/2020/wordml/sdtdatahash" xmlns:w16se="http://schemas.microsoft.com/office/word/2015/wordml/symex" xmlns:wpg="http://schemas.microsoft.com/office/word/2010/wordprocessingGroup" xmlns:wpi="http://schemas.microsoft.com/office/word/2010/wordprocessingInk" xmlns:wne="http://schemas.microsoft.com/office/word/2006/wordml" xmlns:wps="http://schemas.microsoft.com/office/word/2010/wordprocessingShape" mc:Ignorable="w14 w15 w16se w16cid w16 w16cex w16sdtdh wp14">
   <w:sdt>
     <w:sdtPr>
       <w:id w:val="98381352"/>
@@ -4854,7 +5753,7 @@
 </file>
 
 <file path=word/numbering.xml><?xml version="1.0" encoding="utf-8"?>
-<w:numbering xmlns:wpc="http://schemas.microsoft.com/office/word/2010/wordprocessingCanvas" xmlns:cx="http://schemas.microsoft.com/office/drawing/2014/chartex" xmlns:cx1="http://schemas.microsoft.com/office/drawing/2015/9/8/chartex" xmlns:cx2="http://schemas.microsoft.com/office/drawing/2015/10/21/chartex" xmlns:cx3="http://schemas.microsoft.com/office/drawing/2016/5/9/chartex" xmlns:cx4="http://schemas.microsoft.com/office/drawing/2016/5/10/chartex" xmlns:cx5="http://schemas.microsoft.com/office/drawing/2016/5/11/chartex" xmlns:cx6="http://schemas.microsoft.com/office/drawing/2016/5/12/chartex" xmlns:cx7="http://schemas.microsoft.com/office/drawing/2016/5/13/chartex" xmlns:cx8="http://schemas.microsoft.com/office/drawing/2016/5/14/chartex" xmlns:mc="http://schemas.openxmlformats.org/markup-compatibility/2006" xmlns:aink="http://schemas.microsoft.com/office/drawing/2016/ink" xmlns:am3d="http://schemas.microsoft.com/office/drawing/2017/model3d" xmlns:o="urn:schemas-microsoft-com:office:office" xmlns:r="http://schemas.openxmlformats.org/officeDocument/2006/relationships" xmlns:m="http://schemas.openxmlformats.org/officeDocument/2006/math" xmlns:v="urn:schemas-microsoft-com:vml" xmlns:wp14="http://schemas.microsoft.com/office/word/2010/wordprocessingDrawing" xmlns:wp="http://schemas.openxmlformats.org/drawingml/2006/wordprocessingDrawing" xmlns:w10="urn:schemas-microsoft-com:office:word" xmlns:w="http://schemas.openxmlformats.org/wordprocessingml/2006/main" xmlns:w14="http://schemas.microsoft.com/office/word/2010/wordml" xmlns:w15="http://schemas.microsoft.com/office/word/2012/wordml" xmlns:w16cex="http://schemas.microsoft.com/office/word/2018/wordml/cex" xmlns:w16cid="http://schemas.microsoft.com/office/word/2016/wordml/cid" xmlns:w16="http://schemas.microsoft.com/office/word/2018/wordml" xmlns:w16se="http://schemas.microsoft.com/office/word/2015/wordml/symex" xmlns:wpg="http://schemas.microsoft.com/office/word/2010/wordprocessingGroup" xmlns:wpi="http://schemas.microsoft.com/office/word/2010/wordprocessingInk" xmlns:wne="http://schemas.microsoft.com/office/word/2006/wordml" xmlns:wps="http://schemas.microsoft.com/office/word/2010/wordprocessingShape" mc:Ignorable="w14 w15 w16se w16cid w16 w16cex wp14">
+<w:numbering xmlns:wpc="http://schemas.microsoft.com/office/word/2010/wordprocessingCanvas" xmlns:cx="http://schemas.microsoft.com/office/drawing/2014/chartex" xmlns:cx1="http://schemas.microsoft.com/office/drawing/2015/9/8/chartex" xmlns:cx2="http://schemas.microsoft.com/office/drawing/2015/10/21/chartex" xmlns:cx3="http://schemas.microsoft.com/office/drawing/2016/5/9/chartex" xmlns:cx4="http://schemas.microsoft.com/office/drawing/2016/5/10/chartex" xmlns:cx5="http://schemas.microsoft.com/office/drawing/2016/5/11/chartex" xmlns:cx6="http://schemas.microsoft.com/office/drawing/2016/5/12/chartex" xmlns:cx7="http://schemas.microsoft.com/office/drawing/2016/5/13/chartex" xmlns:cx8="http://schemas.microsoft.com/office/drawing/2016/5/14/chartex" xmlns:mc="http://schemas.openxmlformats.org/markup-compatibility/2006" xmlns:aink="http://schemas.microsoft.com/office/drawing/2016/ink" xmlns:am3d="http://schemas.microsoft.com/office/drawing/2017/model3d" xmlns:o="urn:schemas-microsoft-com:office:office" xmlns:r="http://schemas.openxmlformats.org/officeDocument/2006/relationships" xmlns:m="http://schemas.openxmlformats.org/officeDocument/2006/math" xmlns:v="urn:schemas-microsoft-com:vml" xmlns:wp14="http://schemas.microsoft.com/office/word/2010/wordprocessingDrawing" xmlns:wp="http://schemas.openxmlformats.org/drawingml/2006/wordprocessingDrawing" xmlns:w10="urn:schemas-microsoft-com:office:word" xmlns:w="http://schemas.openxmlformats.org/wordprocessingml/2006/main" xmlns:w14="http://schemas.microsoft.com/office/word/2010/wordml" xmlns:w15="http://schemas.microsoft.com/office/word/2012/wordml" xmlns:w16cex="http://schemas.microsoft.com/office/word/2018/wordml/cex" xmlns:w16cid="http://schemas.microsoft.com/office/word/2016/wordml/cid" xmlns:w16="http://schemas.microsoft.com/office/word/2018/wordml" xmlns:w16sdtdh="http://schemas.microsoft.com/office/word/2020/wordml/sdtdatahash" xmlns:w16se="http://schemas.microsoft.com/office/word/2015/wordml/symex" xmlns:wpg="http://schemas.microsoft.com/office/word/2010/wordprocessingGroup" xmlns:wpi="http://schemas.microsoft.com/office/word/2010/wordprocessingInk" xmlns:wne="http://schemas.microsoft.com/office/word/2006/wordml" xmlns:wps="http://schemas.microsoft.com/office/word/2010/wordprocessingShape" mc:Ignorable="w14 w15 w16se w16cid w16 w16cex w16sdtdh wp14">
   <w:abstractNum w:abstractNumId="0" w15:restartNumberingAfterBreak="0">
     <w:nsid w:val="0235600C"/>
     <w:multiLevelType w:val="multilevel"/>
@@ -7304,7 +8203,7 @@
 </file>
 
 <file path=word/styles.xml><?xml version="1.0" encoding="utf-8"?>
-<w:styles xmlns:mc="http://schemas.openxmlformats.org/markup-compatibility/2006" xmlns:r="http://schemas.openxmlformats.org/officeDocument/2006/relationships" xmlns:w="http://schemas.openxmlformats.org/wordprocessingml/2006/main" xmlns:w14="http://schemas.microsoft.com/office/word/2010/wordml" xmlns:w15="http://schemas.microsoft.com/office/word/2012/wordml" xmlns:w16cex="http://schemas.microsoft.com/office/word/2018/wordml/cex" xmlns:w16cid="http://schemas.microsoft.com/office/word/2016/wordml/cid" xmlns:w16="http://schemas.microsoft.com/office/word/2018/wordml" xmlns:w16se="http://schemas.microsoft.com/office/word/2015/wordml/symex" mc:Ignorable="w14 w15 w16se w16cid w16 w16cex">
+<w:styles xmlns:mc="http://schemas.openxmlformats.org/markup-compatibility/2006" xmlns:r="http://schemas.openxmlformats.org/officeDocument/2006/relationships" xmlns:w="http://schemas.openxmlformats.org/wordprocessingml/2006/main" xmlns:w14="http://schemas.microsoft.com/office/word/2010/wordml" xmlns:w15="http://schemas.microsoft.com/office/word/2012/wordml" xmlns:w16cex="http://schemas.microsoft.com/office/word/2018/wordml/cex" xmlns:w16cid="http://schemas.microsoft.com/office/word/2016/wordml/cid" xmlns:w16="http://schemas.microsoft.com/office/word/2018/wordml" xmlns:w16sdtdh="http://schemas.microsoft.com/office/word/2020/wordml/sdtdatahash" xmlns:w16se="http://schemas.microsoft.com/office/word/2015/wordml/symex" mc:Ignorable="w14 w15 w16se w16cid w16 w16cex w16sdtdh">
   <w:docDefaults>
     <w:rPrDefault>
       <w:rPr>

</xml_diff>